<commit_message>
added till practical 10
</commit_message>
<xml_diff>
--- a/DBMS/Practical/Practicals/05_joins.docx
+++ b/DBMS/Practical/Practicals/05_joins.docx
@@ -167,8 +167,10 @@
           <w:u w:val="single"/>
           <w:lang w:val="en-US"/>
         </w:rPr>
-        <w:t>04</w:t>
-      </w:r>
+        <w:t>05</w:t>
+      </w:r>
+      <w:bookmarkStart w:id="0" w:name="_GoBack"/>
+      <w:bookmarkEnd w:id="0"/>
       <w:r>
         <w:rPr>
           <w:rFonts w:hint="default" w:ascii="Consolas" w:hAnsi="Consolas" w:eastAsia="SimSun" w:cs="Consolas"/>
@@ -1777,23 +1779,25 @@
     <w:p>
       <w:pPr>
         <w:numPr>
-          <w:numId w:val="0"/>
-        </w:numPr>
-        <w:autoSpaceDE w:val="0"/>
-        <w:autoSpaceDN w:val="0"/>
-        <w:adjustRightInd w:val="0"/>
-        <w:spacing w:beforeLines="0" w:after="0" w:afterLines="0" w:line="240" w:lineRule="auto"/>
-        <w:rPr>
-          <w:rFonts w:hint="default" w:ascii="Consolas" w:hAnsi="Consolas"/>
-          <w:sz w:val="22"/>
-          <w:szCs w:val="22"/>
-          <w:lang w:val="en-US"/>
-        </w:rPr>
-      </w:pPr>
-    </w:p>
-    <w:p>
-      <w:pPr>
-        <w:numPr>
+          <w:ilvl w:val="0"/>
+          <w:numId w:val="0"/>
+        </w:numPr>
+        <w:autoSpaceDE w:val="0"/>
+        <w:autoSpaceDN w:val="0"/>
+        <w:adjustRightInd w:val="0"/>
+        <w:spacing w:beforeLines="0" w:after="0" w:afterLines="0" w:line="240" w:lineRule="auto"/>
+        <w:rPr>
+          <w:rFonts w:hint="default" w:ascii="Consolas" w:hAnsi="Consolas"/>
+          <w:sz w:val="22"/>
+          <w:szCs w:val="22"/>
+          <w:lang w:val="en-US"/>
+        </w:rPr>
+      </w:pPr>
+    </w:p>
+    <w:p>
+      <w:pPr>
+        <w:numPr>
+          <w:ilvl w:val="0"/>
           <w:numId w:val="0"/>
         </w:numPr>
         <w:autoSpaceDE w:val="0"/>
@@ -1820,6 +1824,7 @@
     <w:p>
       <w:pPr>
         <w:numPr>
+          <w:ilvl w:val="0"/>
           <w:numId w:val="0"/>
         </w:numPr>
         <w:autoSpaceDE w:val="0"/>
@@ -1846,6 +1851,7 @@
     <w:p>
       <w:pPr>
         <w:numPr>
+          <w:ilvl w:val="0"/>
           <w:numId w:val="0"/>
         </w:numPr>
         <w:autoSpaceDE w:val="0"/>
@@ -1872,6 +1878,7 @@
     <w:p>
       <w:pPr>
         <w:numPr>
+          <w:ilvl w:val="0"/>
           <w:numId w:val="0"/>
         </w:numPr>
         <w:autoSpaceDE w:val="0"/>
@@ -1898,6 +1905,7 @@
     <w:p>
       <w:pPr>
         <w:numPr>
+          <w:ilvl w:val="0"/>
           <w:numId w:val="0"/>
         </w:numPr>
         <w:autoSpaceDE w:val="0"/>
@@ -1924,6 +1932,7 @@
     <w:p>
       <w:pPr>
         <w:numPr>
+          <w:ilvl w:val="0"/>
           <w:numId w:val="0"/>
         </w:numPr>
         <w:autoSpaceDE w:val="0"/>
@@ -1950,6 +1959,7 @@
     <w:p>
       <w:pPr>
         <w:numPr>
+          <w:ilvl w:val="0"/>
           <w:numId w:val="0"/>
         </w:numPr>
         <w:autoSpaceDE w:val="0"/>
@@ -1976,6 +1986,7 @@
     <w:p>
       <w:pPr>
         <w:numPr>
+          <w:ilvl w:val="0"/>
           <w:numId w:val="0"/>
         </w:numPr>
         <w:autoSpaceDE w:val="0"/>
@@ -2002,6 +2013,7 @@
     <w:p>
       <w:pPr>
         <w:numPr>
+          <w:ilvl w:val="0"/>
           <w:numId w:val="0"/>
         </w:numPr>
         <w:autoSpaceDE w:val="0"/>
@@ -2028,6 +2040,7 @@
     <w:p>
       <w:pPr>
         <w:numPr>
+          <w:ilvl w:val="0"/>
           <w:numId w:val="0"/>
         </w:numPr>
         <w:autoSpaceDE w:val="0"/>
@@ -2054,6 +2067,7 @@
     <w:p>
       <w:pPr>
         <w:numPr>
+          <w:ilvl w:val="0"/>
           <w:numId w:val="0"/>
         </w:numPr>
         <w:autoSpaceDE w:val="0"/>
@@ -2080,6 +2094,7 @@
     <w:p>
       <w:pPr>
         <w:numPr>
+          <w:ilvl w:val="0"/>
           <w:numId w:val="0"/>
         </w:numPr>
         <w:autoSpaceDE w:val="0"/>
@@ -2106,6 +2121,7 @@
     <w:p>
       <w:pPr>
         <w:numPr>
+          <w:ilvl w:val="0"/>
           <w:numId w:val="0"/>
         </w:numPr>
         <w:autoSpaceDE w:val="0"/>
@@ -2132,6 +2148,7 @@
     <w:p>
       <w:pPr>
         <w:numPr>
+          <w:ilvl w:val="0"/>
           <w:numId w:val="0"/>
         </w:numPr>
         <w:autoSpaceDE w:val="0"/>
@@ -2158,6 +2175,7 @@
     <w:p>
       <w:pPr>
         <w:numPr>
+          <w:ilvl w:val="0"/>
           <w:numId w:val="0"/>
         </w:numPr>
         <w:autoSpaceDE w:val="0"/>
@@ -2184,23 +2202,25 @@
     <w:p>
       <w:pPr>
         <w:numPr>
-          <w:numId w:val="0"/>
-        </w:numPr>
-        <w:autoSpaceDE w:val="0"/>
-        <w:autoSpaceDN w:val="0"/>
-        <w:adjustRightInd w:val="0"/>
-        <w:spacing w:beforeLines="0" w:after="0" w:afterLines="0" w:line="240" w:lineRule="auto"/>
-        <w:rPr>
-          <w:rFonts w:hint="default" w:ascii="Consolas" w:hAnsi="Consolas"/>
-          <w:sz w:val="22"/>
-          <w:szCs w:val="22"/>
-          <w:lang w:val="en-US"/>
-        </w:rPr>
-      </w:pPr>
-    </w:p>
-    <w:p>
-      <w:pPr>
-        <w:numPr>
+          <w:ilvl w:val="0"/>
+          <w:numId w:val="0"/>
+        </w:numPr>
+        <w:autoSpaceDE w:val="0"/>
+        <w:autoSpaceDN w:val="0"/>
+        <w:adjustRightInd w:val="0"/>
+        <w:spacing w:beforeLines="0" w:after="0" w:afterLines="0" w:line="240" w:lineRule="auto"/>
+        <w:rPr>
+          <w:rFonts w:hint="default" w:ascii="Consolas" w:hAnsi="Consolas"/>
+          <w:sz w:val="22"/>
+          <w:szCs w:val="22"/>
+          <w:lang w:val="en-US"/>
+        </w:rPr>
+      </w:pPr>
+    </w:p>
+    <w:p>
+      <w:pPr>
+        <w:numPr>
+          <w:ilvl w:val="0"/>
           <w:numId w:val="0"/>
         </w:numPr>
         <w:autoSpaceDE w:val="0"/>
@@ -2227,23 +2247,25 @@
     <w:p>
       <w:pPr>
         <w:numPr>
-          <w:numId w:val="0"/>
-        </w:numPr>
-        <w:autoSpaceDE w:val="0"/>
-        <w:autoSpaceDN w:val="0"/>
-        <w:adjustRightInd w:val="0"/>
-        <w:spacing w:beforeLines="0" w:after="0" w:afterLines="0" w:line="240" w:lineRule="auto"/>
-        <w:rPr>
-          <w:rFonts w:hint="default" w:ascii="Consolas" w:hAnsi="Consolas"/>
-          <w:sz w:val="22"/>
-          <w:szCs w:val="22"/>
-          <w:lang w:val="en-US"/>
-        </w:rPr>
-      </w:pPr>
-    </w:p>
-    <w:p>
-      <w:pPr>
-        <w:numPr>
+          <w:ilvl w:val="0"/>
+          <w:numId w:val="0"/>
+        </w:numPr>
+        <w:autoSpaceDE w:val="0"/>
+        <w:autoSpaceDN w:val="0"/>
+        <w:adjustRightInd w:val="0"/>
+        <w:spacing w:beforeLines="0" w:after="0" w:afterLines="0" w:line="240" w:lineRule="auto"/>
+        <w:rPr>
+          <w:rFonts w:hint="default" w:ascii="Consolas" w:hAnsi="Consolas"/>
+          <w:sz w:val="22"/>
+          <w:szCs w:val="22"/>
+          <w:lang w:val="en-US"/>
+        </w:rPr>
+      </w:pPr>
+    </w:p>
+    <w:p>
+      <w:pPr>
+        <w:numPr>
+          <w:ilvl w:val="0"/>
           <w:numId w:val="0"/>
         </w:numPr>
         <w:autoSpaceDE w:val="0"/>
@@ -2270,6 +2292,7 @@
     <w:p>
       <w:pPr>
         <w:numPr>
+          <w:ilvl w:val="0"/>
           <w:numId w:val="0"/>
         </w:numPr>
         <w:autoSpaceDE w:val="0"/>
@@ -2296,6 +2319,7 @@
     <w:p>
       <w:pPr>
         <w:numPr>
+          <w:ilvl w:val="0"/>
           <w:numId w:val="0"/>
         </w:numPr>
         <w:autoSpaceDE w:val="0"/>
@@ -2322,6 +2346,7 @@
     <w:p>
       <w:pPr>
         <w:numPr>
+          <w:ilvl w:val="0"/>
           <w:numId w:val="0"/>
         </w:numPr>
         <w:autoSpaceDE w:val="0"/>
@@ -2348,6 +2373,7 @@
     <w:p>
       <w:pPr>
         <w:numPr>
+          <w:ilvl w:val="0"/>
           <w:numId w:val="0"/>
         </w:numPr>
         <w:autoSpaceDE w:val="0"/>
@@ -2374,6 +2400,7 @@
     <w:p>
       <w:pPr>
         <w:numPr>
+          <w:ilvl w:val="0"/>
           <w:numId w:val="0"/>
         </w:numPr>
         <w:autoSpaceDE w:val="0"/>
@@ -2400,6 +2427,7 @@
     <w:p>
       <w:pPr>
         <w:numPr>
+          <w:ilvl w:val="0"/>
           <w:numId w:val="0"/>
         </w:numPr>
         <w:autoSpaceDE w:val="0"/>
@@ -2426,6 +2454,7 @@
     <w:p>
       <w:pPr>
         <w:numPr>
+          <w:ilvl w:val="0"/>
           <w:numId w:val="0"/>
         </w:numPr>
         <w:autoSpaceDE w:val="0"/>
@@ -2452,6 +2481,7 @@
     <w:p>
       <w:pPr>
         <w:numPr>
+          <w:ilvl w:val="0"/>
           <w:numId w:val="0"/>
         </w:numPr>
         <w:autoSpaceDE w:val="0"/>
@@ -2478,6 +2508,7 @@
     <w:p>
       <w:pPr>
         <w:numPr>
+          <w:ilvl w:val="0"/>
           <w:numId w:val="0"/>
         </w:numPr>
         <w:autoSpaceDE w:val="0"/>
@@ -2504,6 +2535,7 @@
     <w:p>
       <w:pPr>
         <w:numPr>
+          <w:ilvl w:val="0"/>
           <w:numId w:val="0"/>
         </w:numPr>
         <w:autoSpaceDE w:val="0"/>
@@ -2530,6 +2562,7 @@
     <w:p>
       <w:pPr>
         <w:numPr>
+          <w:ilvl w:val="0"/>
           <w:numId w:val="0"/>
         </w:numPr>
         <w:autoSpaceDE w:val="0"/>
@@ -2556,6 +2589,7 @@
     <w:p>
       <w:pPr>
         <w:numPr>
+          <w:ilvl w:val="0"/>
           <w:numId w:val="0"/>
         </w:numPr>
         <w:autoSpaceDE w:val="0"/>
@@ -2582,6 +2616,7 @@
     <w:p>
       <w:pPr>
         <w:numPr>
+          <w:ilvl w:val="0"/>
           <w:numId w:val="0"/>
         </w:numPr>
         <w:autoSpaceDE w:val="0"/>
@@ -2608,6 +2643,7 @@
     <w:p>
       <w:pPr>
         <w:numPr>
+          <w:ilvl w:val="0"/>
           <w:numId w:val="0"/>
         </w:numPr>
         <w:autoSpaceDE w:val="0"/>
@@ -2634,6 +2670,7 @@
     <w:p>
       <w:pPr>
         <w:numPr>
+          <w:ilvl w:val="0"/>
           <w:numId w:val="0"/>
         </w:numPr>
         <w:autoSpaceDE w:val="0"/>
@@ -2660,6 +2697,7 @@
     <w:p>
       <w:pPr>
         <w:numPr>
+          <w:ilvl w:val="0"/>
           <w:numId w:val="0"/>
         </w:numPr>
         <w:autoSpaceDE w:val="0"/>
@@ -2686,6 +2724,7 @@
     <w:p>
       <w:pPr>
         <w:numPr>
+          <w:ilvl w:val="0"/>
           <w:numId w:val="0"/>
         </w:numPr>
         <w:autoSpaceDE w:val="0"/>
@@ -2712,6 +2751,7 @@
     <w:p>
       <w:pPr>
         <w:numPr>
+          <w:ilvl w:val="0"/>
           <w:numId w:val="0"/>
         </w:numPr>
         <w:autoSpaceDE w:val="0"/>
@@ -2738,6 +2778,7 @@
     <w:p>
       <w:pPr>
         <w:numPr>
+          <w:ilvl w:val="0"/>
           <w:numId w:val="0"/>
         </w:numPr>
         <w:autoSpaceDE w:val="0"/>
@@ -2764,6 +2805,7 @@
     <w:p>
       <w:pPr>
         <w:numPr>
+          <w:ilvl w:val="0"/>
           <w:numId w:val="0"/>
         </w:numPr>
         <w:autoSpaceDE w:val="0"/>
@@ -2790,6 +2832,7 @@
     <w:p>
       <w:pPr>
         <w:numPr>
+          <w:ilvl w:val="0"/>
           <w:numId w:val="0"/>
         </w:numPr>
         <w:autoSpaceDE w:val="0"/>
@@ -2816,6 +2859,7 @@
     <w:p>
       <w:pPr>
         <w:numPr>
+          <w:ilvl w:val="0"/>
           <w:numId w:val="0"/>
         </w:numPr>
         <w:autoSpaceDE w:val="0"/>
@@ -2842,6 +2886,7 @@
     <w:p>
       <w:pPr>
         <w:numPr>
+          <w:ilvl w:val="0"/>
           <w:numId w:val="0"/>
         </w:numPr>
         <w:autoSpaceDE w:val="0"/>
@@ -2868,6 +2913,7 @@
     <w:p>
       <w:pPr>
         <w:numPr>
+          <w:ilvl w:val="0"/>
           <w:numId w:val="0"/>
         </w:numPr>
         <w:autoSpaceDE w:val="0"/>
@@ -2894,6 +2940,7 @@
     <w:p>
       <w:pPr>
         <w:numPr>
+          <w:ilvl w:val="0"/>
           <w:numId w:val="0"/>
         </w:numPr>
         <w:autoSpaceDE w:val="0"/>
@@ -2920,6 +2967,7 @@
     <w:p>
       <w:pPr>
         <w:numPr>
+          <w:ilvl w:val="0"/>
           <w:numId w:val="0"/>
         </w:numPr>
         <w:autoSpaceDE w:val="0"/>
@@ -2946,6 +2994,7 @@
     <w:p>
       <w:pPr>
         <w:numPr>
+          <w:ilvl w:val="0"/>
           <w:numId w:val="0"/>
         </w:numPr>
         <w:autoSpaceDE w:val="0"/>
@@ -2972,6 +3021,7 @@
     <w:p>
       <w:pPr>
         <w:numPr>
+          <w:ilvl w:val="0"/>
           <w:numId w:val="0"/>
         </w:numPr>
         <w:autoSpaceDE w:val="0"/>
@@ -2998,6 +3048,7 @@
     <w:p>
       <w:pPr>
         <w:numPr>
+          <w:ilvl w:val="0"/>
           <w:numId w:val="0"/>
         </w:numPr>
         <w:autoSpaceDE w:val="0"/>
@@ -3024,6 +3075,7 @@
     <w:p>
       <w:pPr>
         <w:numPr>
+          <w:ilvl w:val="0"/>
           <w:numId w:val="0"/>
         </w:numPr>
         <w:autoSpaceDE w:val="0"/>
@@ -3446,23 +3498,25 @@
     <w:p>
       <w:pPr>
         <w:numPr>
-          <w:numId w:val="0"/>
-        </w:numPr>
-        <w:autoSpaceDE w:val="0"/>
-        <w:autoSpaceDN w:val="0"/>
-        <w:adjustRightInd w:val="0"/>
-        <w:spacing w:beforeLines="0" w:after="0" w:afterLines="0" w:line="240" w:lineRule="auto"/>
-        <w:rPr>
-          <w:rFonts w:hint="default" w:ascii="Consolas" w:hAnsi="Consolas"/>
-          <w:sz w:val="22"/>
-          <w:szCs w:val="22"/>
-          <w:lang w:val="en-US"/>
-        </w:rPr>
-      </w:pPr>
-    </w:p>
-    <w:p>
-      <w:pPr>
-        <w:numPr>
+          <w:ilvl w:val="0"/>
+          <w:numId w:val="0"/>
+        </w:numPr>
+        <w:autoSpaceDE w:val="0"/>
+        <w:autoSpaceDN w:val="0"/>
+        <w:adjustRightInd w:val="0"/>
+        <w:spacing w:beforeLines="0" w:after="0" w:afterLines="0" w:line="240" w:lineRule="auto"/>
+        <w:rPr>
+          <w:rFonts w:hint="default" w:ascii="Consolas" w:hAnsi="Consolas"/>
+          <w:sz w:val="22"/>
+          <w:szCs w:val="22"/>
+          <w:lang w:val="en-US"/>
+        </w:rPr>
+      </w:pPr>
+    </w:p>
+    <w:p>
+      <w:pPr>
+        <w:numPr>
+          <w:ilvl w:val="0"/>
           <w:numId w:val="0"/>
         </w:numPr>
         <w:autoSpaceDE w:val="0"/>
@@ -3480,6 +3534,7 @@
     <w:p>
       <w:pPr>
         <w:numPr>
+          <w:ilvl w:val="0"/>
           <w:numId w:val="0"/>
         </w:numPr>
         <w:autoSpaceDE w:val="0"/>
@@ -3497,6 +3552,7 @@
     <w:p>
       <w:pPr>
         <w:numPr>
+          <w:ilvl w:val="0"/>
           <w:numId w:val="0"/>
         </w:numPr>
         <w:autoSpaceDE w:val="0"/>
@@ -3637,6 +3693,7 @@
     <w:p>
       <w:pPr>
         <w:numPr>
+          <w:ilvl w:val="0"/>
           <w:numId w:val="0"/>
         </w:numPr>
         <w:autoSpaceDE w:val="0"/>
@@ -3653,6 +3710,7 @@
     <w:p>
       <w:pPr>
         <w:numPr>
+          <w:ilvl w:val="0"/>
           <w:numId w:val="0"/>
         </w:numPr>
         <w:autoSpaceDE w:val="0"/>
@@ -6911,8 +6969,6 @@
         </w:rPr>
         <w:t>mysql&gt;</w:t>
       </w:r>
-      <w:bookmarkStart w:id="0" w:name="_GoBack"/>
-      <w:bookmarkEnd w:id="0"/>
     </w:p>
     <w:sectPr>
       <w:headerReference r:id="rId3" w:type="default"/>

</xml_diff>